<commit_message>
updated factor calculation using new correlation results
</commit_message>
<xml_diff>
--- a/Tables/Table7SI.docx
+++ b/Tables/Table7SI.docx
@@ -265,7 +265,7 @@
                 <w:szCs w:val="20"/>
                 <w:color w:val="111111"/>
               </w:rPr>
-              <w:t xml:space="preserve">0.600</w:t>
+              <w:t xml:space="preserve">0.584</w:t>
             </w:r>
           </w:p>
         </w:tc>
@@ -421,7 +421,7 @@
                 <w:szCs w:val="20"/>
                 <w:color w:val="111111"/>
               </w:rPr>
-              <w:t xml:space="preserve">0.339</w:t>
+              <w:t xml:space="preserve">0.347</w:t>
             </w:r>
           </w:p>
         </w:tc>
@@ -577,7 +577,7 @@
                 <w:szCs w:val="20"/>
                 <w:color w:val="111111"/>
               </w:rPr>
-              <w:t xml:space="preserve">0.348</w:t>
+              <w:t xml:space="preserve">0.174</w:t>
             </w:r>
           </w:p>
         </w:tc>
@@ -733,7 +733,7 @@
                 <w:szCs w:val="20"/>
                 <w:color w:val="111111"/>
               </w:rPr>
-              <w:t xml:space="preserve">0.583</w:t>
+              <w:t xml:space="preserve">0.490</w:t>
             </w:r>
           </w:p>
         </w:tc>
@@ -889,7 +889,7 @@
                 <w:szCs w:val="20"/>
                 <w:color w:val="111111"/>
               </w:rPr>
-              <w:t xml:space="preserve">0.199</w:t>
+              <w:t xml:space="preserve">0.139</w:t>
             </w:r>
           </w:p>
         </w:tc>
@@ -1045,7 +1045,7 @@
                 <w:szCs w:val="20"/>
                 <w:color w:val="111111"/>
               </w:rPr>
-              <w:t xml:space="preserve">0.408</w:t>
+              <w:t xml:space="preserve">0.520</w:t>
             </w:r>
           </w:p>
         </w:tc>
@@ -1201,7 +1201,7 @@
                 <w:szCs w:val="20"/>
                 <w:color w:val="111111"/>
               </w:rPr>
-              <w:t xml:space="preserve">0.092</w:t>
+              <w:t xml:space="preserve">0.138</w:t>
             </w:r>
           </w:p>
         </w:tc>
@@ -1357,7 +1357,7 @@
                 <w:szCs w:val="20"/>
                 <w:color w:val="111111"/>
               </w:rPr>
-              <w:t xml:space="preserve">0.204</w:t>
+              <w:t xml:space="preserve">0.288</w:t>
             </w:r>
           </w:p>
         </w:tc>
@@ -1513,7 +1513,7 @@
                 <w:szCs w:val="20"/>
                 <w:color w:val="111111"/>
               </w:rPr>
-              <w:t xml:space="preserve">0.329</w:t>
+              <w:t xml:space="preserve">0.331</w:t>
             </w:r>
           </w:p>
         </w:tc>
@@ -1669,7 +1669,7 @@
                 <w:szCs w:val="20"/>
                 <w:color w:val="111111"/>
               </w:rPr>
-              <w:t xml:space="preserve">0.764</w:t>
+              <w:t xml:space="preserve">0.709</w:t>
             </w:r>
           </w:p>
         </w:tc>
@@ -1827,7 +1827,7 @@
                 <w:szCs w:val="20"/>
                 <w:color w:val="111111"/>
               </w:rPr>
-              <w:t xml:space="preserve">0.427</w:t>
+              <w:t xml:space="preserve">0.140</w:t>
             </w:r>
           </w:p>
         </w:tc>

</xml_diff>